<commit_message>
Education Tab Alignment Correction
</commit_message>
<xml_diff>
--- a/RCET2023/TimLeishmanABET_Vitae2023.docx
+++ b/RCET2023/TimLeishmanABET_Vitae2023.docx
@@ -71,13 +71,6 @@
           <w:sz w:val="21"/>
           <w:szCs w:val="21"/>
         </w:rPr>
-        <w:tab/>
-      </w:r>
-      <w:r>
-        <w:rPr>
-          <w:sz w:val="21"/>
-          <w:szCs w:val="21"/>
-        </w:rPr>
         <w:t>B</w:t>
       </w:r>
       <w:r>
@@ -152,13 +145,6 @@
           <w:szCs w:val="21"/>
         </w:rPr>
         <w:tab/>
-      </w:r>
-      <w:r>
-        <w:rPr>
-          <w:sz w:val="21"/>
-          <w:szCs w:val="21"/>
-        </w:rPr>
-        <w:tab/>
         <w:t>AAS</w:t>
       </w:r>
       <w:r>
@@ -211,13 +197,6 @@
         </w:rPr>
         <w:tab/>
         <w:t>Idaho State University</w:t>
-      </w:r>
-      <w:r>
-        <w:rPr>
-          <w:sz w:val="21"/>
-          <w:szCs w:val="21"/>
-        </w:rPr>
-        <w:tab/>
       </w:r>
       <w:r>
         <w:rPr>

</xml_diff>

<commit_message>
second page name correction
</commit_message>
<xml_diff>
--- a/RCET2023/TimLeishmanABET_Vitae2023.docx
+++ b/RCET2023/TimLeishmanABET_Vitae2023.docx
@@ -42,14 +42,7 @@
           <w:sz w:val="21"/>
           <w:szCs w:val="21"/>
         </w:rPr>
-        <w:t>May 20</w:t>
-      </w:r>
-      <w:r>
-        <w:rPr>
-          <w:sz w:val="21"/>
-          <w:szCs w:val="21"/>
-        </w:rPr>
-        <w:t>19</w:t>
+        <w:t>May 2019</w:t>
       </w:r>
       <w:r>
         <w:rPr>
@@ -65,20 +58,7 @@
           <w:szCs w:val="21"/>
         </w:rPr>
         <w:tab/>
-      </w:r>
-      <w:r>
-        <w:rPr>
-          <w:sz w:val="21"/>
-          <w:szCs w:val="21"/>
-        </w:rPr>
-        <w:t>B</w:t>
-      </w:r>
-      <w:r>
-        <w:rPr>
-          <w:sz w:val="21"/>
-          <w:szCs w:val="21"/>
-        </w:rPr>
-        <w:t xml:space="preserve">AS </w:t>
+        <w:t xml:space="preserve">BAS </w:t>
       </w:r>
       <w:r>
         <w:rPr>
@@ -92,21 +72,7 @@
           <w:sz w:val="21"/>
           <w:szCs w:val="21"/>
         </w:rPr>
-        <w:t xml:space="preserve"> </w:t>
-      </w:r>
-      <w:r>
-        <w:rPr>
-          <w:sz w:val="21"/>
-          <w:szCs w:val="21"/>
-        </w:rPr>
-        <w:t>Robotics Engineering</w:t>
-      </w:r>
-      <w:r>
-        <w:rPr>
-          <w:sz w:val="21"/>
-          <w:szCs w:val="21"/>
-        </w:rPr>
-        <w:t xml:space="preserve"> Technology</w:t>
+        <w:t xml:space="preserve"> Robotics Engineering Technology</w:t>
       </w:r>
     </w:p>
     <w:p>
@@ -248,34 +214,14 @@
           <w:sz w:val="21"/>
           <w:szCs w:val="21"/>
         </w:rPr>
-        <w:t>APR</w:t>
-      </w:r>
-      <w:r>
-        <w:rPr>
-          <w:sz w:val="21"/>
-          <w:szCs w:val="21"/>
-        </w:rPr>
-        <w:t xml:space="preserve"> </w:t>
-      </w:r>
-      <w:r>
-        <w:rPr>
-          <w:sz w:val="21"/>
-          <w:szCs w:val="21"/>
-        </w:rPr>
-        <w:t>1996</w:t>
-      </w:r>
-      <w:r>
-        <w:rPr>
-          <w:sz w:val="21"/>
-          <w:szCs w:val="21"/>
-        </w:rPr>
-        <w:tab/>
-      </w:r>
-      <w:r>
-        <w:rPr>
-          <w:sz w:val="21"/>
-          <w:szCs w:val="21"/>
-        </w:rPr>
+        <w:t>APR 1996</w:t>
+      </w:r>
+      <w:r>
+        <w:rPr>
+          <w:sz w:val="21"/>
+          <w:szCs w:val="21"/>
+        </w:rPr>
+        <w:tab/>
         <w:t>United States Air Force</w:t>
       </w:r>
       <w:r>
@@ -284,14 +230,7 @@
           <w:szCs w:val="21"/>
         </w:rPr>
         <w:tab/>
-        <w:t>A</w:t>
-      </w:r>
-      <w:r>
-        <w:rPr>
-          <w:sz w:val="21"/>
-          <w:szCs w:val="21"/>
-        </w:rPr>
-        <w:t xml:space="preserve">TC </w:t>
+        <w:t xml:space="preserve">ATC </w:t>
       </w:r>
       <w:r>
         <w:rPr>
@@ -305,35 +244,22 @@
           <w:sz w:val="21"/>
           <w:szCs w:val="21"/>
         </w:rPr>
-        <w:t xml:space="preserve"> </w:t>
-      </w:r>
-      <w:r>
-        <w:rPr>
-          <w:sz w:val="21"/>
-          <w:szCs w:val="21"/>
-        </w:rPr>
-        <w:t>Intrusion Detections Systems</w:t>
-      </w:r>
-    </w:p>
-    <w:p>
-      <w:pPr>
-        <w:rPr>
-          <w:sz w:val="21"/>
-          <w:szCs w:val="21"/>
-        </w:rPr>
-      </w:pPr>
-      <w:r>
-        <w:rPr>
-          <w:sz w:val="21"/>
-          <w:szCs w:val="21"/>
-        </w:rPr>
-        <w:tab/>
-      </w:r>
-      <w:r>
-        <w:rPr>
-          <w:sz w:val="21"/>
-          <w:szCs w:val="21"/>
-        </w:rPr>
+        <w:t xml:space="preserve"> Intrusion Detections Systems</w:t>
+      </w:r>
+    </w:p>
+    <w:p>
+      <w:pPr>
+        <w:rPr>
+          <w:sz w:val="21"/>
+          <w:szCs w:val="21"/>
+        </w:rPr>
+      </w:pPr>
+      <w:r>
+        <w:rPr>
+          <w:sz w:val="21"/>
+          <w:szCs w:val="21"/>
+        </w:rPr>
+        <w:tab/>
         <w:t>APR 1996</w:t>
       </w:r>
       <w:r>
@@ -364,14 +290,7 @@
           <w:sz w:val="21"/>
           <w:szCs w:val="21"/>
         </w:rPr>
-        <w:t>Video &amp; Broadcast</w:t>
-      </w:r>
-      <w:r>
-        <w:rPr>
-          <w:sz w:val="21"/>
-          <w:szCs w:val="21"/>
-        </w:rPr>
-        <w:t xml:space="preserve"> Systems</w:t>
+        <w:t>Video &amp; Broadcast Systems</w:t>
       </w:r>
     </w:p>
     <w:p>
@@ -483,14 +402,7 @@
           <w:sz w:val="21"/>
           <w:szCs w:val="21"/>
         </w:rPr>
-        <w:t>Robotics and Communications Systems Engineering Technology</w:t>
-      </w:r>
-      <w:r>
-        <w:rPr>
-          <w:sz w:val="21"/>
-          <w:szCs w:val="21"/>
-        </w:rPr>
-        <w:t>:</w:t>
+        <w:t>Robotics and Communications Systems Engineering Technology:</w:t>
       </w:r>
     </w:p>
     <w:p>
@@ -1250,28 +1162,7 @@
           <w:b/>
           <w:sz w:val="24"/>
         </w:rPr>
-        <w:t>Federal Communications Commission, FCC</w:t>
-      </w:r>
-      <w:r>
-        <w:rPr>
-          <w:b/>
-          <w:sz w:val="24"/>
-        </w:rPr>
-        <w:t xml:space="preserve"> (</w:t>
-      </w:r>
-      <w:r>
-        <w:rPr>
-          <w:b/>
-          <w:sz w:val="24"/>
-        </w:rPr>
-        <w:t>FRN 0022083018</w:t>
-      </w:r>
-      <w:r>
-        <w:rPr>
-          <w:b/>
-          <w:sz w:val="24"/>
-        </w:rPr>
-        <w:t>)</w:t>
+        <w:t>Federal Communications Commission, FCC (FRN 0022083018)</w:t>
       </w:r>
     </w:p>
     <w:p>
@@ -1954,70 +1845,7 @@
           <w:sz w:val="21"/>
           <w:szCs w:val="21"/>
         </w:rPr>
-        <w:t xml:space="preserve">, </w:t>
-      </w:r>
-      <w:r>
-        <w:rPr>
-          <w:sz w:val="21"/>
-          <w:szCs w:val="21"/>
-        </w:rPr>
-        <w:t xml:space="preserve">“The Bread Board Power Supply &amp; </w:t>
-      </w:r>
-      <w:r>
-        <w:rPr>
-          <w:sz w:val="21"/>
-          <w:szCs w:val="21"/>
-        </w:rPr>
-        <w:t>P</w:t>
-      </w:r>
-      <w:r>
-        <w:rPr>
-          <w:sz w:val="21"/>
-          <w:szCs w:val="21"/>
-        </w:rPr>
-        <w:t xml:space="preserve">ower </w:t>
-      </w:r>
-      <w:r>
-        <w:rPr>
-          <w:sz w:val="21"/>
-          <w:szCs w:val="21"/>
-        </w:rPr>
-        <w:t>S</w:t>
-      </w:r>
-      <w:r>
-        <w:rPr>
-          <w:sz w:val="21"/>
-          <w:szCs w:val="21"/>
-        </w:rPr>
-        <w:t>upply fundamentals”</w:t>
-      </w:r>
-      <w:r>
-        <w:rPr>
-          <w:sz w:val="21"/>
-          <w:szCs w:val="21"/>
-        </w:rPr>
-        <w:t xml:space="preserve">, </w:t>
-      </w:r>
-      <w:r>
-        <w:rPr>
-          <w:sz w:val="21"/>
-          <w:szCs w:val="21"/>
-        </w:rPr>
-        <w:t xml:space="preserve">“The Useless Box, 555 </w:t>
-      </w:r>
-      <w:r>
-        <w:rPr>
-          <w:sz w:val="21"/>
-          <w:szCs w:val="21"/>
-        </w:rPr>
-        <w:t>T</w:t>
-      </w:r>
-      <w:r>
-        <w:rPr>
-          <w:sz w:val="21"/>
-          <w:szCs w:val="21"/>
-        </w:rPr>
-        <w:t>imers &amp; Servo Control circuits”</w:t>
+        <w:t>, “The Bread Board Power Supply &amp; Power Supply fundamentals”, “The Useless Box, 555 Timers &amp; Servo Control circuits”</w:t>
       </w:r>
       <w:r>
         <w:rPr>
@@ -2158,21 +1986,7 @@
           <w:sz w:val="21"/>
           <w:szCs w:val="21"/>
         </w:rPr>
-        <w:t>2022-</w:t>
-      </w:r>
-      <w:r>
-        <w:rPr>
-          <w:sz w:val="21"/>
-          <w:szCs w:val="21"/>
-        </w:rPr>
-        <w:t>Current -</w:t>
-      </w:r>
-      <w:r>
-        <w:rPr>
-          <w:sz w:val="21"/>
-          <w:szCs w:val="21"/>
-        </w:rPr>
-        <w:t xml:space="preserve"> Website Development: </w:t>
+        <w:t xml:space="preserve">2022-Current - Website Development: </w:t>
       </w:r>
       <w:hyperlink r:id="rId8" w:history="1">
         <w:r>
@@ -2210,21 +2024,7 @@
           <w:sz w:val="21"/>
           <w:szCs w:val="21"/>
         </w:rPr>
-        <w:t xml:space="preserve"> over 30 </w:t>
-      </w:r>
-      <w:r>
-        <w:rPr>
-          <w:sz w:val="21"/>
-          <w:szCs w:val="21"/>
-        </w:rPr>
-        <w:t xml:space="preserve">web </w:t>
-      </w:r>
-      <w:r>
-        <w:rPr>
-          <w:sz w:val="21"/>
-          <w:szCs w:val="21"/>
-        </w:rPr>
-        <w:t>articles</w:t>
+        <w:t xml:space="preserve"> over 30 web articles</w:t>
       </w:r>
       <w:r>
         <w:rPr>
@@ -2921,8 +2721,12 @@
       </w:r>
     </w:p>
     <w:sectPr>
-      <w:headerReference w:type="default" r:id="rId9"/>
-      <w:headerReference w:type="first" r:id="rId10"/>
+      <w:headerReference w:type="even" r:id="rId9"/>
+      <w:headerReference w:type="default" r:id="rId10"/>
+      <w:footerReference w:type="even" r:id="rId11"/>
+      <w:footerReference w:type="default" r:id="rId12"/>
+      <w:headerReference w:type="first" r:id="rId13"/>
+      <w:footerReference w:type="first" r:id="rId14"/>
       <w:pgSz w:w="12240" w:h="15840"/>
       <w:pgMar w:top="1440" w:right="1440" w:bottom="1440" w:left="1440" w:header="720" w:footer="720" w:gutter="0"/>
       <w:cols w:space="720"/>
@@ -2952,6 +2756,36 @@
 </w:endnotes>
 </file>
 
+<file path=word/footer1.xml><?xml version="1.0" encoding="utf-8"?>
+<w:ftr xmlns:wpc="http://schemas.microsoft.com/office/word/2010/wordprocessingCanvas" xmlns:cx="http://schemas.microsoft.com/office/drawing/2014/chartex" xmlns:cx1="http://schemas.microsoft.com/office/drawing/2015/9/8/chartex" xmlns:cx2="http://schemas.microsoft.com/office/drawing/2015/10/21/chartex" xmlns:cx3="http://schemas.microsoft.com/office/drawing/2016/5/9/chartex" xmlns:cx4="http://schemas.microsoft.com/office/drawing/2016/5/10/chartex" xmlns:cx5="http://schemas.microsoft.com/office/drawing/2016/5/11/chartex" xmlns:cx6="http://schemas.microsoft.com/office/drawing/2016/5/12/chartex" xmlns:cx7="http://schemas.microsoft.com/office/drawing/2016/5/13/chartex" xmlns:cx8="http://schemas.microsoft.com/office/drawing/2016/5/14/chartex" xmlns:mc="http://schemas.openxmlformats.org/markup-compatibility/2006" xmlns:aink="http://schemas.microsoft.com/office/drawing/2016/ink" xmlns:am3d="http://schemas.microsoft.com/office/drawing/2017/model3d" xmlns:o="urn:schemas-microsoft-com:office:office" xmlns:r="http://schemas.openxmlformats.org/officeDocument/2006/relationships" xmlns:m="http://schemas.openxmlformats.org/officeDocument/2006/math" xmlns:v="urn:schemas-microsoft-com:vml" xmlns:wp14="http://schemas.microsoft.com/office/word/2010/wordprocessingDrawing" xmlns:wp="http://schemas.openxmlformats.org/drawingml/2006/wordprocessingDrawing" xmlns:w10="urn:schemas-microsoft-com:office:word" xmlns:w="http://schemas.openxmlformats.org/wordprocessingml/2006/main" xmlns:w14="http://schemas.microsoft.com/office/word/2010/wordml" xmlns:w15="http://schemas.microsoft.com/office/word/2012/wordml" xmlns:w16cex="http://schemas.microsoft.com/office/word/2018/wordml/cex" xmlns:w16cid="http://schemas.microsoft.com/office/word/2016/wordml/cid" xmlns:w16="http://schemas.microsoft.com/office/word/2018/wordml" xmlns:w16sdtdh="http://schemas.microsoft.com/office/word/2020/wordml/sdtdatahash" xmlns:w16se="http://schemas.microsoft.com/office/word/2015/wordml/symex" xmlns:wpg="http://schemas.microsoft.com/office/word/2010/wordprocessingGroup" xmlns:wpi="http://schemas.microsoft.com/office/word/2010/wordprocessingInk" xmlns:wne="http://schemas.microsoft.com/office/word/2006/wordml" xmlns:wps="http://schemas.microsoft.com/office/word/2010/wordprocessingShape" mc:Ignorable="w14 w15 w16se w16cid w16 w16cex w16sdtdh wp14">
+  <w:p>
+    <w:pPr>
+      <w:pStyle w:val="Footer"/>
+    </w:pPr>
+  </w:p>
+</w:ftr>
+</file>
+
+<file path=word/footer2.xml><?xml version="1.0" encoding="utf-8"?>
+<w:ftr xmlns:wpc="http://schemas.microsoft.com/office/word/2010/wordprocessingCanvas" xmlns:cx="http://schemas.microsoft.com/office/drawing/2014/chartex" xmlns:cx1="http://schemas.microsoft.com/office/drawing/2015/9/8/chartex" xmlns:cx2="http://schemas.microsoft.com/office/drawing/2015/10/21/chartex" xmlns:cx3="http://schemas.microsoft.com/office/drawing/2016/5/9/chartex" xmlns:cx4="http://schemas.microsoft.com/office/drawing/2016/5/10/chartex" xmlns:cx5="http://schemas.microsoft.com/office/drawing/2016/5/11/chartex" xmlns:cx6="http://schemas.microsoft.com/office/drawing/2016/5/12/chartex" xmlns:cx7="http://schemas.microsoft.com/office/drawing/2016/5/13/chartex" xmlns:cx8="http://schemas.microsoft.com/office/drawing/2016/5/14/chartex" xmlns:mc="http://schemas.openxmlformats.org/markup-compatibility/2006" xmlns:aink="http://schemas.microsoft.com/office/drawing/2016/ink" xmlns:am3d="http://schemas.microsoft.com/office/drawing/2017/model3d" xmlns:o="urn:schemas-microsoft-com:office:office" xmlns:r="http://schemas.openxmlformats.org/officeDocument/2006/relationships" xmlns:m="http://schemas.openxmlformats.org/officeDocument/2006/math" xmlns:v="urn:schemas-microsoft-com:vml" xmlns:wp14="http://schemas.microsoft.com/office/word/2010/wordprocessingDrawing" xmlns:wp="http://schemas.openxmlformats.org/drawingml/2006/wordprocessingDrawing" xmlns:w10="urn:schemas-microsoft-com:office:word" xmlns:w="http://schemas.openxmlformats.org/wordprocessingml/2006/main" xmlns:w14="http://schemas.microsoft.com/office/word/2010/wordml" xmlns:w15="http://schemas.microsoft.com/office/word/2012/wordml" xmlns:w16cex="http://schemas.microsoft.com/office/word/2018/wordml/cex" xmlns:w16cid="http://schemas.microsoft.com/office/word/2016/wordml/cid" xmlns:w16="http://schemas.microsoft.com/office/word/2018/wordml" xmlns:w16sdtdh="http://schemas.microsoft.com/office/word/2020/wordml/sdtdatahash" xmlns:w16se="http://schemas.microsoft.com/office/word/2015/wordml/symex" xmlns:wpg="http://schemas.microsoft.com/office/word/2010/wordprocessingGroup" xmlns:wpi="http://schemas.microsoft.com/office/word/2010/wordprocessingInk" xmlns:wne="http://schemas.microsoft.com/office/word/2006/wordml" xmlns:wps="http://schemas.microsoft.com/office/word/2010/wordprocessingShape" mc:Ignorable="w14 w15 w16se w16cid w16 w16cex w16sdtdh wp14">
+  <w:p>
+    <w:pPr>
+      <w:pStyle w:val="Footer"/>
+    </w:pPr>
+  </w:p>
+</w:ftr>
+</file>
+
+<file path=word/footer3.xml><?xml version="1.0" encoding="utf-8"?>
+<w:ftr xmlns:wpc="http://schemas.microsoft.com/office/word/2010/wordprocessingCanvas" xmlns:cx="http://schemas.microsoft.com/office/drawing/2014/chartex" xmlns:cx1="http://schemas.microsoft.com/office/drawing/2015/9/8/chartex" xmlns:cx2="http://schemas.microsoft.com/office/drawing/2015/10/21/chartex" xmlns:cx3="http://schemas.microsoft.com/office/drawing/2016/5/9/chartex" xmlns:cx4="http://schemas.microsoft.com/office/drawing/2016/5/10/chartex" xmlns:cx5="http://schemas.microsoft.com/office/drawing/2016/5/11/chartex" xmlns:cx6="http://schemas.microsoft.com/office/drawing/2016/5/12/chartex" xmlns:cx7="http://schemas.microsoft.com/office/drawing/2016/5/13/chartex" xmlns:cx8="http://schemas.microsoft.com/office/drawing/2016/5/14/chartex" xmlns:mc="http://schemas.openxmlformats.org/markup-compatibility/2006" xmlns:aink="http://schemas.microsoft.com/office/drawing/2016/ink" xmlns:am3d="http://schemas.microsoft.com/office/drawing/2017/model3d" xmlns:o="urn:schemas-microsoft-com:office:office" xmlns:r="http://schemas.openxmlformats.org/officeDocument/2006/relationships" xmlns:m="http://schemas.openxmlformats.org/officeDocument/2006/math" xmlns:v="urn:schemas-microsoft-com:vml" xmlns:wp14="http://schemas.microsoft.com/office/word/2010/wordprocessingDrawing" xmlns:wp="http://schemas.openxmlformats.org/drawingml/2006/wordprocessingDrawing" xmlns:w10="urn:schemas-microsoft-com:office:word" xmlns:w="http://schemas.openxmlformats.org/wordprocessingml/2006/main" xmlns:w14="http://schemas.microsoft.com/office/word/2010/wordml" xmlns:w15="http://schemas.microsoft.com/office/word/2012/wordml" xmlns:w16cex="http://schemas.microsoft.com/office/word/2018/wordml/cex" xmlns:w16cid="http://schemas.microsoft.com/office/word/2016/wordml/cid" xmlns:w16="http://schemas.microsoft.com/office/word/2018/wordml" xmlns:w16sdtdh="http://schemas.microsoft.com/office/word/2020/wordml/sdtdatahash" xmlns:w16se="http://schemas.microsoft.com/office/word/2015/wordml/symex" xmlns:wpg="http://schemas.microsoft.com/office/word/2010/wordprocessingGroup" xmlns:wpi="http://schemas.microsoft.com/office/word/2010/wordprocessingInk" xmlns:wne="http://schemas.microsoft.com/office/word/2006/wordml" xmlns:wps="http://schemas.microsoft.com/office/word/2010/wordprocessingShape" mc:Ignorable="w14 w15 w16se w16cid w16 w16cex w16sdtdh wp14">
+  <w:p>
+    <w:pPr>
+      <w:pStyle w:val="Footer"/>
+    </w:pPr>
+  </w:p>
+</w:ftr>
+</file>
+
 <file path=word/footnotes.xml><?xml version="1.0" encoding="utf-8"?>
 <w:footnotes xmlns:wpc="http://schemas.microsoft.com/office/word/2010/wordprocessingCanvas" xmlns:cx="http://schemas.microsoft.com/office/drawing/2014/chartex" xmlns:cx1="http://schemas.microsoft.com/office/drawing/2015/9/8/chartex" xmlns:cx2="http://schemas.microsoft.com/office/drawing/2015/10/21/chartex" xmlns:cx3="http://schemas.microsoft.com/office/drawing/2016/5/9/chartex" xmlns:cx4="http://schemas.microsoft.com/office/drawing/2016/5/10/chartex" xmlns:cx5="http://schemas.microsoft.com/office/drawing/2016/5/11/chartex" xmlns:cx6="http://schemas.microsoft.com/office/drawing/2016/5/12/chartex" xmlns:cx7="http://schemas.microsoft.com/office/drawing/2016/5/13/chartex" xmlns:cx8="http://schemas.microsoft.com/office/drawing/2016/5/14/chartex" xmlns:mc="http://schemas.openxmlformats.org/markup-compatibility/2006" xmlns:aink="http://schemas.microsoft.com/office/drawing/2016/ink" xmlns:am3d="http://schemas.microsoft.com/office/drawing/2017/model3d" xmlns:o="urn:schemas-microsoft-com:office:office" xmlns:r="http://schemas.openxmlformats.org/officeDocument/2006/relationships" xmlns:m="http://schemas.openxmlformats.org/officeDocument/2006/math" xmlns:v="urn:schemas-microsoft-com:vml" xmlns:wp14="http://schemas.microsoft.com/office/word/2010/wordprocessingDrawing" xmlns:wp="http://schemas.openxmlformats.org/drawingml/2006/wordprocessingDrawing" xmlns:w10="urn:schemas-microsoft-com:office:word" xmlns:w="http://schemas.openxmlformats.org/wordprocessingml/2006/main" xmlns:w14="http://schemas.microsoft.com/office/word/2010/wordml" xmlns:w15="http://schemas.microsoft.com/office/word/2012/wordml" xmlns:w16cex="http://schemas.microsoft.com/office/word/2018/wordml/cex" xmlns:w16cid="http://schemas.microsoft.com/office/word/2016/wordml/cid" xmlns:w16="http://schemas.microsoft.com/office/word/2018/wordml" xmlns:w16sdtdh="http://schemas.microsoft.com/office/word/2020/wordml/sdtdatahash" xmlns:w16se="http://schemas.microsoft.com/office/word/2015/wordml/symex" xmlns:wpg="http://schemas.microsoft.com/office/word/2010/wordprocessingGroup" xmlns:wpi="http://schemas.microsoft.com/office/word/2010/wordprocessingInk" xmlns:wne="http://schemas.microsoft.com/office/word/2006/wordml" xmlns:wps="http://schemas.microsoft.com/office/word/2010/wordprocessingShape" mc:Ignorable="w14 w15 w16se w16cid w16 w16cex w16sdtdh wp14">
   <w:footnote w:type="separator" w:id="-1">
@@ -2976,6 +2810,16 @@
   <w:p>
     <w:pPr>
       <w:pStyle w:val="Header"/>
+    </w:pPr>
+  </w:p>
+</w:hdr>
+</file>
+
+<file path=word/header2.xml><?xml version="1.0" encoding="utf-8"?>
+<w:hdr xmlns:wpc="http://schemas.microsoft.com/office/word/2010/wordprocessingCanvas" xmlns:cx="http://schemas.microsoft.com/office/drawing/2014/chartex" xmlns:cx1="http://schemas.microsoft.com/office/drawing/2015/9/8/chartex" xmlns:cx2="http://schemas.microsoft.com/office/drawing/2015/10/21/chartex" xmlns:cx3="http://schemas.microsoft.com/office/drawing/2016/5/9/chartex" xmlns:cx4="http://schemas.microsoft.com/office/drawing/2016/5/10/chartex" xmlns:cx5="http://schemas.microsoft.com/office/drawing/2016/5/11/chartex" xmlns:cx6="http://schemas.microsoft.com/office/drawing/2016/5/12/chartex" xmlns:cx7="http://schemas.microsoft.com/office/drawing/2016/5/13/chartex" xmlns:cx8="http://schemas.microsoft.com/office/drawing/2016/5/14/chartex" xmlns:mc="http://schemas.openxmlformats.org/markup-compatibility/2006" xmlns:aink="http://schemas.microsoft.com/office/drawing/2016/ink" xmlns:am3d="http://schemas.microsoft.com/office/drawing/2017/model3d" xmlns:o="urn:schemas-microsoft-com:office:office" xmlns:r="http://schemas.openxmlformats.org/officeDocument/2006/relationships" xmlns:m="http://schemas.openxmlformats.org/officeDocument/2006/math" xmlns:v="urn:schemas-microsoft-com:vml" xmlns:wp14="http://schemas.microsoft.com/office/word/2010/wordprocessingDrawing" xmlns:wp="http://schemas.openxmlformats.org/drawingml/2006/wordprocessingDrawing" xmlns:w10="urn:schemas-microsoft-com:office:word" xmlns:w="http://schemas.openxmlformats.org/wordprocessingml/2006/main" xmlns:w14="http://schemas.microsoft.com/office/word/2010/wordml" xmlns:w15="http://schemas.microsoft.com/office/word/2012/wordml" xmlns:w16cex="http://schemas.microsoft.com/office/word/2018/wordml/cex" xmlns:w16cid="http://schemas.microsoft.com/office/word/2016/wordml/cid" xmlns:w16="http://schemas.microsoft.com/office/word/2018/wordml" xmlns:w16sdtdh="http://schemas.microsoft.com/office/word/2020/wordml/sdtdatahash" xmlns:w16se="http://schemas.microsoft.com/office/word/2015/wordml/symex" xmlns:wpg="http://schemas.microsoft.com/office/word/2010/wordprocessingGroup" xmlns:wpi="http://schemas.microsoft.com/office/word/2010/wordprocessingInk" xmlns:wne="http://schemas.microsoft.com/office/word/2006/wordml" xmlns:wps="http://schemas.microsoft.com/office/word/2010/wordprocessingShape" mc:Ignorable="w14 w15 w16se w16cid w16 w16cex w16sdtdh wp14">
+  <w:p>
+    <w:pPr>
+      <w:pStyle w:val="Header"/>
       <w:jc w:val="right"/>
       <w:rPr>
         <w:color w:val="808080" w:themeColor="background1" w:themeShade="80"/>
@@ -2994,13 +2838,20 @@
         <w:color w:val="808080" w:themeColor="background1" w:themeShade="80"/>
         <w:sz w:val="24"/>
       </w:rPr>
-      <w:t>: Shane Slack</w:t>
+      <w:t xml:space="preserve">: </w:t>
+    </w:r>
+    <w:r>
+      <w:rPr>
+        <w:color w:val="808080" w:themeColor="background1" w:themeShade="80"/>
+        <w:sz w:val="24"/>
+      </w:rPr>
+      <w:t>Timothy S. Leishman</w:t>
     </w:r>
   </w:p>
 </w:hdr>
 </file>
 
-<file path=word/header2.xml><?xml version="1.0" encoding="utf-8"?>
+<file path=word/header3.xml><?xml version="1.0" encoding="utf-8"?>
 <w:hdr xmlns:wpc="http://schemas.microsoft.com/office/word/2010/wordprocessingCanvas" xmlns:cx="http://schemas.microsoft.com/office/drawing/2014/chartex" xmlns:cx1="http://schemas.microsoft.com/office/drawing/2015/9/8/chartex" xmlns:cx2="http://schemas.microsoft.com/office/drawing/2015/10/21/chartex" xmlns:cx3="http://schemas.microsoft.com/office/drawing/2016/5/9/chartex" xmlns:cx4="http://schemas.microsoft.com/office/drawing/2016/5/10/chartex" xmlns:cx5="http://schemas.microsoft.com/office/drawing/2016/5/11/chartex" xmlns:cx6="http://schemas.microsoft.com/office/drawing/2016/5/12/chartex" xmlns:cx7="http://schemas.microsoft.com/office/drawing/2016/5/13/chartex" xmlns:cx8="http://schemas.microsoft.com/office/drawing/2016/5/14/chartex" xmlns:mc="http://schemas.openxmlformats.org/markup-compatibility/2006" xmlns:aink="http://schemas.microsoft.com/office/drawing/2016/ink" xmlns:am3d="http://schemas.microsoft.com/office/drawing/2017/model3d" xmlns:o="urn:schemas-microsoft-com:office:office" xmlns:r="http://schemas.openxmlformats.org/officeDocument/2006/relationships" xmlns:m="http://schemas.openxmlformats.org/officeDocument/2006/math" xmlns:v="urn:schemas-microsoft-com:vml" xmlns:wp14="http://schemas.microsoft.com/office/word/2010/wordprocessingDrawing" xmlns:wp="http://schemas.openxmlformats.org/drawingml/2006/wordprocessingDrawing" xmlns:w10="urn:schemas-microsoft-com:office:word" xmlns:w="http://schemas.openxmlformats.org/wordprocessingml/2006/main" xmlns:w14="http://schemas.microsoft.com/office/word/2010/wordml" xmlns:w15="http://schemas.microsoft.com/office/word/2012/wordml" xmlns:w16cex="http://schemas.microsoft.com/office/word/2018/wordml/cex" xmlns:w16cid="http://schemas.microsoft.com/office/word/2016/wordml/cid" xmlns:w16="http://schemas.microsoft.com/office/word/2018/wordml" xmlns:w16sdtdh="http://schemas.microsoft.com/office/word/2020/wordml/sdtdatahash" xmlns:w16se="http://schemas.microsoft.com/office/word/2015/wordml/symex" xmlns:wpg="http://schemas.microsoft.com/office/word/2010/wordprocessingGroup" xmlns:wpi="http://schemas.microsoft.com/office/word/2010/wordprocessingInk" xmlns:wne="http://schemas.microsoft.com/office/word/2006/wordml" xmlns:wps="http://schemas.microsoft.com/office/word/2010/wordprocessingShape" mc:Ignorable="w14 w15 w16se w16cid w16 w16cex w16sdtdh wp14">
   <w:p>
     <w:pPr>
@@ -5246,6 +5097,7 @@
     <w:lsdException w:name="HTML Sample" w:semiHidden="1" w:unhideWhenUsed="1"/>
     <w:lsdException w:name="HTML Typewriter" w:semiHidden="1" w:unhideWhenUsed="1"/>
     <w:lsdException w:name="HTML Variable" w:semiHidden="1" w:unhideWhenUsed="1"/>
+    <w:lsdException w:name="Normal Table" w:semiHidden="1" w:unhideWhenUsed="1"/>
     <w:lsdException w:name="annotation subject" w:semiHidden="1" w:unhideWhenUsed="1"/>
     <w:lsdException w:name="No List" w:semiHidden="1" w:unhideWhenUsed="1"/>
     <w:lsdException w:name="Outline List 1" w:semiHidden="1" w:unhideWhenUsed="1"/>
@@ -5288,8 +5140,11 @@
     <w:lsdException w:name="Table Contemporary" w:semiHidden="1" w:unhideWhenUsed="1"/>
     <w:lsdException w:name="Table Elegant" w:semiHidden="1" w:unhideWhenUsed="1"/>
     <w:lsdException w:name="Table Professional" w:semiHidden="1" w:unhideWhenUsed="1"/>
+    <w:lsdException w:name="Table Subtle 1" w:semiHidden="1" w:unhideWhenUsed="1"/>
     <w:lsdException w:name="Table Subtle 2" w:semiHidden="1" w:unhideWhenUsed="1"/>
     <w:lsdException w:name="Table Web 1" w:semiHidden="1" w:unhideWhenUsed="1"/>
+    <w:lsdException w:name="Table Web 2" w:semiHidden="1" w:unhideWhenUsed="1"/>
+    <w:lsdException w:name="Table Web 3" w:semiHidden="1" w:unhideWhenUsed="1"/>
     <w:lsdException w:name="Balloon Text" w:semiHidden="1" w:unhideWhenUsed="1"/>
     <w:lsdException w:name="Table Grid" w:uiPriority="59"/>
     <w:lsdException w:name="Table Theme" w:semiHidden="1" w:unhideWhenUsed="1"/>

</xml_diff>